<commit_message>
updated doc, included pdf
</commit_message>
<xml_diff>
--- a/doc/MEGR3241 rpi logger 2021.docx
+++ b/doc/MEGR3241 rpi logger 2021.docx
@@ -30,7 +30,19 @@
         <w:rPr>
           <w:b/>
         </w:rPr>
-        <w:t xml:space="preserve"> Raspberry pi project.</w:t>
+        <w:t xml:space="preserve"> Raspberry pi </w:t>
+      </w:r>
+      <w:r>
+        <w:rPr>
+          <w:b/>
+        </w:rPr>
+        <w:t xml:space="preserve">GPS logger </w:t>
+      </w:r>
+      <w:r>
+        <w:rPr>
+          <w:b/>
+        </w:rPr>
+        <w:t>project.</w:t>
       </w:r>
       <w:r>
         <w:rPr>

</xml_diff>